<commit_message>
Figured out that TMDB charges for commercial use.
Removed TMDB use, moved to IMDbPy
</commit_message>
<xml_diff>
--- a/IMDB Project/PRD.docx
+++ b/IMDB Project/PRD.docx
@@ -51,29 +51,19 @@
         <w:t>If the destination directory does NOT exist, it must be created and then the file is moved</w:t>
       </w:r>
     </w:p>
+    <w:p>
+      <w:r>
+        <w:t xml:space="preserve">Implement a weighted sorting system so that the user can change the criteria and the priority of the selected criteria. </w:t>
+      </w:r>
+    </w:p>
     <w:p/>
+    <w:p/>
     <w:p>
       <w:r>
         <w:t>//</w:t>
       </w:r>
       <w:r>
-        <w:t xml:space="preserve">Gretel and Hansel movie makes an error because Tony </w:t>
-      </w:r>
-      <w:proofErr w:type="spellStart"/>
-      <w:r>
-        <w:t>cyka</w:t>
-      </w:r>
-      <w:proofErr w:type="spellEnd"/>
-      <w:r>
-        <w:t xml:space="preserve"> Talks Movies has a TV show with an episode called Gretel and Hansel and </w:t>
-      </w:r>
-      <w:proofErr w:type="spellStart"/>
-      <w:r>
-        <w:t>imdbpy</w:t>
-      </w:r>
-      <w:proofErr w:type="spellEnd"/>
-      <w:r>
-        <w:t xml:space="preserve"> returns that before the actual movie. </w:t>
+        <w:t xml:space="preserve">Gretel and Hansel movie makes an error because Tony Talks Movies has a TV show with an episode called Gretel and Hansel and imdbpy returns that before the actual movie. </w:t>
       </w:r>
     </w:p>
     <w:p>
@@ -93,15 +83,7 @@
         <w:t>//</w:t>
       </w:r>
       <w:r>
-        <w:t xml:space="preserve">If the destination already exists, then append a (1) , (2) </w:t>
-      </w:r>
-      <w:proofErr w:type="spellStart"/>
-      <w:r>
-        <w:t>etc</w:t>
-      </w:r>
-      <w:proofErr w:type="spellEnd"/>
-      <w:r>
-        <w:t xml:space="preserve"> … to it instead of throwing an error. </w:t>
+        <w:t xml:space="preserve">If the destination already exists, then append a (1) , (2) etc … to it instead of throwing an error. </w:t>
       </w:r>
       <w:r>
         <w:t>Basically, intelligence for the program to handle duplicates</w:t>

</xml_diff>